<commit_message>
Adding my word document
</commit_message>
<xml_diff>
--- a/Lebohang selematsela st10446504 prog6212 part 1.docx
+++ b/Lebohang selematsela st10446504 prog6212 part 1.docx
@@ -226,7 +226,7 @@
           </mc:Choice>
           <mc:Fallback>
             <w:pict>
-              <v:group w14:anchorId="59380F60" id="Group 1" o:spid="_x0000_s1026" alt="Decorative" style="position:absolute;margin-left:-36pt;margin-top:-36pt;width:612pt;height:11in;z-index:-251653120;mso-position-horizontal-relative:margin;mso-width-relative:margin;mso-height-relative:margin" coordsize="77711,100533" o:gfxdata="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">
+              <v:group w14:anchorId="0F8DF7B4" id="Group 1" o:spid="_x0000_s1026" alt="Decorative" style="position:absolute;margin-left:-36pt;margin-top:-36pt;width:612pt;height:11in;z-index:-251653120;mso-position-horizontal-relative:margin;mso-width-relative:margin;mso-height-relative:margin" coordsize="77711,100533" o:gfxdata="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">
                 <v:shape id="Shape" o:spid="_x0000_s1027" style="position:absolute;top:25527;width:58458;height:75006;visibility:visible;mso-wrap-style:square;v-text-anchor:middle" coordsize="21600,21600" o:gfxdata="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" path="m,10687l,21600r1769,l21600,6148,13712,,,10687xe" fillcolor="#d8d8d8 [2732]" stroked="f" strokeweight="1pt">
                   <v:stroke miterlimit="4" joinstyle="miter"/>
                   <v:path arrowok="t" o:extrusionok="f" o:connecttype="custom" o:connectlocs="2922906,3750311;2922906,3750311;2922906,3750311;2922906,3750311" o:connectangles="0,90,180,270"/>
@@ -8094,6 +8094,325 @@
                 <w:sz w:val="24"/>
               </w:rPr>
               <w:t>.</w:t>
+            </w:r>
+          </w:p>
+          <w:p>
+            <w:pPr>
+              <w:rPr>
+                <w:b/>
+                <w:bCs/>
+                <w:sz w:val="40"/>
+                <w:szCs w:val="40"/>
+              </w:rPr>
+            </w:pPr>
+          </w:p>
+          <w:p>
+            <w:pPr>
+              <w:rPr>
+                <w:b/>
+                <w:bCs/>
+                <w:sz w:val="40"/>
+                <w:szCs w:val="40"/>
+              </w:rPr>
+            </w:pPr>
+          </w:p>
+          <w:p>
+            <w:pPr>
+              <w:rPr>
+                <w:b/>
+                <w:bCs/>
+                <w:sz w:val="40"/>
+                <w:szCs w:val="40"/>
+              </w:rPr>
+            </w:pPr>
+          </w:p>
+          <w:p>
+            <w:pPr>
+              <w:rPr>
+                <w:b/>
+                <w:bCs/>
+                <w:sz w:val="40"/>
+                <w:szCs w:val="40"/>
+              </w:rPr>
+            </w:pPr>
+          </w:p>
+          <w:p>
+            <w:pPr>
+              <w:rPr>
+                <w:b/>
+                <w:bCs/>
+                <w:sz w:val="40"/>
+                <w:szCs w:val="40"/>
+              </w:rPr>
+            </w:pPr>
+          </w:p>
+          <w:p>
+            <w:pPr>
+              <w:rPr>
+                <w:b/>
+                <w:bCs/>
+                <w:sz w:val="40"/>
+                <w:szCs w:val="40"/>
+              </w:rPr>
+            </w:pPr>
+          </w:p>
+          <w:p>
+            <w:pPr>
+              <w:rPr>
+                <w:b/>
+                <w:bCs/>
+                <w:sz w:val="40"/>
+                <w:szCs w:val="40"/>
+              </w:rPr>
+            </w:pPr>
+          </w:p>
+          <w:p>
+            <w:pPr>
+              <w:rPr>
+                <w:b/>
+                <w:bCs/>
+                <w:sz w:val="40"/>
+                <w:szCs w:val="40"/>
+              </w:rPr>
+            </w:pPr>
+          </w:p>
+          <w:p>
+            <w:pPr>
+              <w:rPr>
+                <w:b/>
+                <w:bCs/>
+                <w:sz w:val="40"/>
+                <w:szCs w:val="40"/>
+              </w:rPr>
+            </w:pPr>
+          </w:p>
+          <w:p>
+            <w:pPr>
+              <w:rPr>
+                <w:b/>
+                <w:bCs/>
+                <w:sz w:val="40"/>
+                <w:szCs w:val="40"/>
+              </w:rPr>
+            </w:pPr>
+          </w:p>
+          <w:p>
+            <w:pPr>
+              <w:rPr>
+                <w:b/>
+                <w:bCs/>
+                <w:sz w:val="40"/>
+                <w:szCs w:val="40"/>
+              </w:rPr>
+            </w:pPr>
+          </w:p>
+          <w:p>
+            <w:pPr>
+              <w:rPr>
+                <w:b/>
+                <w:bCs/>
+                <w:sz w:val="40"/>
+                <w:szCs w:val="40"/>
+              </w:rPr>
+            </w:pPr>
+          </w:p>
+          <w:p>
+            <w:pPr>
+              <w:rPr>
+                <w:b/>
+                <w:bCs/>
+                <w:sz w:val="40"/>
+                <w:szCs w:val="40"/>
+              </w:rPr>
+            </w:pPr>
+          </w:p>
+          <w:p>
+            <w:pPr>
+              <w:rPr>
+                <w:b/>
+                <w:bCs/>
+                <w:sz w:val="40"/>
+                <w:szCs w:val="40"/>
+              </w:rPr>
+            </w:pPr>
+          </w:p>
+          <w:p>
+            <w:pPr>
+              <w:rPr>
+                <w:b/>
+                <w:bCs/>
+                <w:sz w:val="40"/>
+                <w:szCs w:val="40"/>
+              </w:rPr>
+            </w:pPr>
+          </w:p>
+          <w:p>
+            <w:pPr>
+              <w:rPr>
+                <w:b/>
+                <w:bCs/>
+                <w:sz w:val="40"/>
+                <w:szCs w:val="40"/>
+              </w:rPr>
+            </w:pPr>
+          </w:p>
+          <w:p>
+            <w:pPr>
+              <w:rPr>
+                <w:b/>
+                <w:bCs/>
+                <w:sz w:val="40"/>
+                <w:szCs w:val="40"/>
+              </w:rPr>
+            </w:pPr>
+          </w:p>
+          <w:p>
+            <w:pPr>
+              <w:rPr>
+                <w:b/>
+                <w:bCs/>
+                <w:sz w:val="40"/>
+                <w:szCs w:val="40"/>
+              </w:rPr>
+            </w:pPr>
+          </w:p>
+          <w:p>
+            <w:pPr>
+              <w:rPr>
+                <w:b/>
+                <w:bCs/>
+                <w:sz w:val="40"/>
+                <w:szCs w:val="40"/>
+              </w:rPr>
+            </w:pPr>
+          </w:p>
+          <w:p>
+            <w:pPr>
+              <w:rPr>
+                <w:b/>
+                <w:bCs/>
+                <w:sz w:val="40"/>
+                <w:szCs w:val="40"/>
+              </w:rPr>
+            </w:pPr>
+          </w:p>
+          <w:p>
+            <w:pPr>
+              <w:rPr>
+                <w:b/>
+                <w:bCs/>
+                <w:sz w:val="40"/>
+                <w:szCs w:val="40"/>
+              </w:rPr>
+            </w:pPr>
+          </w:p>
+          <w:p>
+            <w:pPr>
+              <w:rPr>
+                <w:b/>
+                <w:bCs/>
+                <w:sz w:val="40"/>
+                <w:szCs w:val="40"/>
+              </w:rPr>
+            </w:pPr>
+          </w:p>
+          <w:p>
+            <w:pPr>
+              <w:pStyle w:val="Heading3"/>
+              <w:rPr>
+                <w:sz w:val="48"/>
+                <w:szCs w:val="48"/>
+              </w:rPr>
+            </w:pPr>
+            <w:r>
+              <w:rPr>
+                <w:sz w:val="48"/>
+                <w:szCs w:val="48"/>
+              </w:rPr>
+              <w:lastRenderedPageBreak/>
+              <w:t>Reference List</w:t>
+            </w:r>
+          </w:p>
+          <w:p>
+            <w:r>
+              <w:t>SPARX SYSTEMS (n.d.). </w:t>
+            </w:r>
+            <w:r>
+              <w:rPr>
+                <w:i/>
+                <w:iCs/>
+              </w:rPr>
+              <w:t xml:space="preserve">Database Modeling with UML | </w:t>
+            </w:r>
+            <w:proofErr w:type="spellStart"/>
+            <w:r>
+              <w:rPr>
+                <w:i/>
+                <w:iCs/>
+              </w:rPr>
+              <w:t>Sparx</w:t>
+            </w:r>
+            <w:proofErr w:type="spellEnd"/>
+            <w:r>
+              <w:rPr>
+                <w:i/>
+                <w:iCs/>
+              </w:rPr>
+              <w:t xml:space="preserve"> Systems</w:t>
+            </w:r>
+            <w:r>
+              <w:t>. [online] sparxsystems.com. Available at: https://sparxsystems.com/resources/tutorials/uml/datamodel.html.</w:t>
+            </w:r>
+          </w:p>
+          <w:p>
+            <w:r>
+              <w:rPr>
+                <w:rFonts w:ascii="Times New Roman" w:hAnsi="Times New Roman" w:cs="Times New Roman"/>
+              </w:rPr>
+              <w:t>‌</w:t>
+            </w:r>
+            <w:r>
+              <w:rPr>
+                <w:rFonts w:ascii="Calibri" w:eastAsia="Times New Roman" w:hAnsi="Calibri" w:cs="Calibri"/>
+                <w:color w:val="000000"/>
+                <w:sz w:val="27"/>
+                <w:szCs w:val="27"/>
+              </w:rPr>
+              <w:t xml:space="preserve"> </w:t>
+            </w:r>
+            <w:r>
+              <w:t>Malsam, W. (2025). </w:t>
+            </w:r>
+            <w:r>
+              <w:rPr>
+                <w:i/>
+                <w:iCs/>
+              </w:rPr>
+              <w:t>8 Project Plan Examples (Templates Included)</w:t>
+            </w:r>
+            <w:r>
+              <w:t xml:space="preserve">. [online] </w:t>
+            </w:r>
+            <w:proofErr w:type="spellStart"/>
+            <w:r>
+              <w:t>ProjectManager</w:t>
+            </w:r>
+            <w:proofErr w:type="spellEnd"/>
+            <w:r>
+              <w:t>. Available at: https://www.projectmanager.com/blog/project-plan-examples.</w:t>
+            </w:r>
+          </w:p>
+          <w:p>
+            <w:pPr>
+              <w:rPr>
+                <w:rFonts w:ascii="Times New Roman" w:hAnsi="Times New Roman" w:cs="Times New Roman"/>
+              </w:rPr>
+            </w:pPr>
+            <w:r>
+              <w:rPr>
+                <w:rFonts w:ascii="Times New Roman" w:hAnsi="Times New Roman" w:cs="Times New Roman"/>
+              </w:rPr>
+              <w:t>‌</w:t>
             </w:r>
           </w:p>
           <w:p>
@@ -10391,7 +10710,6 @@
   <w:style w:type="character" w:default="1" w:styleId="DefaultParagraphFont">
     <w:name w:val="Default Paragraph Font"/>
     <w:uiPriority w:val="1"/>
-    <w:semiHidden/>
     <w:unhideWhenUsed/>
   </w:style>
   <w:style w:type="table" w:default="1" w:styleId="TableNormal">
@@ -11753,6 +12071,15 @@
 </file>
 
 <file path=customXml/item1.xml><?xml version="1.0" encoding="utf-8"?>
+<?mso-contentType ?>
+<FormTemplates xmlns="http://schemas.microsoft.com/sharepoint/v3/contenttype/forms">
+  <Display>DocumentLibraryForm</Display>
+  <Edit>DocumentLibraryForm</Edit>
+  <New>DocumentLibraryForm</New>
+</FormTemplates>
+</file>
+
+<file path=customXml/item2.xml><?xml version="1.0" encoding="utf-8"?>
 <ct:contentTypeSchema xmlns:ct="http://schemas.microsoft.com/office/2006/metadata/contentType" xmlns:ma="http://schemas.microsoft.com/office/2006/metadata/properties/metaAttributes" ct:_="" ma:_="" ma:contentTypeName="Document" ma:contentTypeID="0x01010079F111ED35F8CC479449609E8A0923A6" ma:contentTypeVersion="28" ma:contentTypeDescription="Create a new document." ma:contentTypeScope="" ma:versionID="60f5a4f2d2b0abadcf532d48ebf9cb71">
   <xsd:schema xmlns:xsd="http://www.w3.org/2001/XMLSchema" xmlns:xs="http://www.w3.org/2001/XMLSchema" xmlns:p="http://schemas.microsoft.com/office/2006/metadata/properties" xmlns:ns1="http://schemas.microsoft.com/sharepoint/v3" xmlns:ns2="71af3243-3dd4-4a8d-8c0d-dd76da1f02a5" xmlns:ns3="16c05727-aa75-4e4a-9b5f-8a80a1165891" xmlns:ns4="230e9df3-be65-4c73-a93b-d1236ebd677e" targetNamespace="http://schemas.microsoft.com/office/2006/metadata/properties" ma:root="true" ma:fieldsID="7dd78129e6a1811f84807ad11c651531" ns1:_="" ns2:_="" ns3:_="" ns4:_="">
     <xsd:import namespace="http://schemas.microsoft.com/sharepoint/v3"/>
@@ -12064,15 +12391,6 @@
 </ct:contentTypeSchema>
 </file>
 
-<file path=customXml/item2.xml><?xml version="1.0" encoding="utf-8"?>
-<?mso-contentType ?>
-<FormTemplates xmlns="http://schemas.microsoft.com/sharepoint/v3/contenttype/forms">
-  <Display>DocumentLibraryForm</Display>
-  <Edit>DocumentLibraryForm</Edit>
-  <New>DocumentLibraryForm</New>
-</FormTemplates>
-</file>
-
 <file path=customXml/item3.xml><?xml version="1.0" encoding="utf-8"?>
 <p:properties xmlns:p="http://schemas.microsoft.com/office/2006/metadata/properties" xmlns:xsi="http://www.w3.org/2001/XMLSchema-instance" xmlns:pc="http://schemas.microsoft.com/office/infopath/2007/PartnerControls">
   <documentManagement>
@@ -12094,6 +12412,14 @@
 </file>
 
 <file path=customXml/itemProps1.xml><?xml version="1.0" encoding="utf-8"?>
+<ds:datastoreItem xmlns:ds="http://schemas.openxmlformats.org/officeDocument/2006/customXml" ds:itemID="{B5DFF164-3CFC-443D-84DD-027A5EBE205B}">
+  <ds:schemaRefs>
+    <ds:schemaRef ds:uri="http://schemas.microsoft.com/sharepoint/v3/contenttype/forms"/>
+  </ds:schemaRefs>
+</ds:datastoreItem>
+</file>
+
+<file path=customXml/itemProps2.xml><?xml version="1.0" encoding="utf-8"?>
 <ds:datastoreItem xmlns:ds="http://schemas.openxmlformats.org/officeDocument/2006/customXml" ds:itemID="{3D6332F6-ACB6-4984-B229-DA3FF6BDB3D0}">
   <ds:schemaRefs>
     <ds:schemaRef ds:uri="http://schemas.microsoft.com/office/2006/metadata/contentType"/>
@@ -12114,14 +12440,6 @@
 </ds:datastoreItem>
 </file>
 
-<file path=customXml/itemProps2.xml><?xml version="1.0" encoding="utf-8"?>
-<ds:datastoreItem xmlns:ds="http://schemas.openxmlformats.org/officeDocument/2006/customXml" ds:itemID="{B5DFF164-3CFC-443D-84DD-027A5EBE205B}">
-  <ds:schemaRefs>
-    <ds:schemaRef ds:uri="http://schemas.microsoft.com/sharepoint/v3/contenttype/forms"/>
-  </ds:schemaRefs>
-</ds:datastoreItem>
-</file>
-
 <file path=customXml/itemProps3.xml><?xml version="1.0" encoding="utf-8"?>
 <ds:datastoreItem xmlns:ds="http://schemas.openxmlformats.org/officeDocument/2006/customXml" ds:itemID="{DE8A59C2-D2E8-40C9-83E6-36198F88AD29}">
   <ds:schemaRefs>

</xml_diff>